<commit_message>
working written, screenshots remains
</commit_message>
<xml_diff>
--- a/Maintaining Causal Consistency.docx
+++ b/Maintaining Causal Consistency.docx
@@ -15,7 +15,21 @@
           <w:b/>
           <w:sz w:val="32"/>
         </w:rPr>
-        <w:t xml:space="preserve">Maintaining Causal Consistency in Replicas </w:t>
+        <w:t>Maintainin</w:t>
+      </w:r>
+      <w:r>
+        <w:rPr>
+          <w:b/>
+          <w:sz w:val="32"/>
+        </w:rPr>
+        <w:t>g Causal Consistency in Replicated Datacenters</w:t>
+      </w:r>
+      <w:r>
+        <w:rPr>
+          <w:b/>
+          <w:sz w:val="32"/>
+        </w:rPr>
+        <w:t xml:space="preserve"> </w:t>
       </w:r>
     </w:p>
     <w:p>
@@ -108,11 +122,19 @@
           <w:sz w:val="24"/>
         </w:rPr>
       </w:pPr>
-      <w:r>
-        <w:rPr>
-          <w:sz w:val="24"/>
-        </w:rPr>
-        <w:t>Datacenter.c –</w:t>
+      <w:proofErr w:type="spellStart"/>
+      <w:r>
+        <w:rPr>
+          <w:sz w:val="24"/>
+        </w:rPr>
+        <w:t>Datacenter.c</w:t>
+      </w:r>
+      <w:proofErr w:type="spellEnd"/>
+      <w:r>
+        <w:rPr>
+          <w:sz w:val="24"/>
+        </w:rPr>
+        <w:t xml:space="preserve"> –</w:t>
       </w:r>
       <w:r>
         <w:rPr>
@@ -132,11 +154,19 @@
           <w:sz w:val="24"/>
         </w:rPr>
       </w:pPr>
-      <w:r>
-        <w:rPr>
-          <w:sz w:val="24"/>
-        </w:rPr>
-        <w:t>DBHandler.c –</w:t>
+      <w:proofErr w:type="spellStart"/>
+      <w:r>
+        <w:rPr>
+          <w:sz w:val="24"/>
+        </w:rPr>
+        <w:t>DBHandler.c</w:t>
+      </w:r>
+      <w:proofErr w:type="spellEnd"/>
+      <w:r>
+        <w:rPr>
+          <w:sz w:val="24"/>
+        </w:rPr>
+        <w:t xml:space="preserve"> –</w:t>
       </w:r>
       <w:r>
         <w:rPr>
@@ -156,11 +186,19 @@
           <w:sz w:val="24"/>
         </w:rPr>
       </w:pPr>
-      <w:r>
-        <w:rPr>
-          <w:sz w:val="24"/>
-        </w:rPr>
-        <w:t xml:space="preserve">DependencyUtilities – </w:t>
+      <w:proofErr w:type="spellStart"/>
+      <w:r>
+        <w:rPr>
+          <w:sz w:val="24"/>
+        </w:rPr>
+        <w:t>DependencyUtilities</w:t>
+      </w:r>
+      <w:proofErr w:type="spellEnd"/>
+      <w:r>
+        <w:rPr>
+          <w:sz w:val="24"/>
+        </w:rPr>
+        <w:t xml:space="preserve"> – </w:t>
       </w:r>
       <w:r>
         <w:rPr>
@@ -180,11 +218,19 @@
           <w:sz w:val="24"/>
         </w:rPr>
       </w:pPr>
-      <w:r>
-        <w:rPr>
-          <w:sz w:val="24"/>
-        </w:rPr>
-        <w:t xml:space="preserve">Client.c – </w:t>
+      <w:proofErr w:type="spellStart"/>
+      <w:r>
+        <w:rPr>
+          <w:sz w:val="24"/>
+        </w:rPr>
+        <w:t>Client.c</w:t>
+      </w:r>
+      <w:proofErr w:type="spellEnd"/>
+      <w:r>
+        <w:rPr>
+          <w:sz w:val="24"/>
+        </w:rPr>
+        <w:t xml:space="preserve"> – </w:t>
       </w:r>
       <w:r>
         <w:rPr>
@@ -244,7 +290,23 @@
           <w:b/>
           <w:sz w:val="24"/>
         </w:rPr>
-        <w:t xml:space="preserve"> format for maintaining dependency (DependencyUtilities.h)</w:t>
+        <w:t xml:space="preserve"> format for maintaining dependency (</w:t>
+      </w:r>
+      <w:proofErr w:type="spellStart"/>
+      <w:r>
+        <w:rPr>
+          <w:b/>
+          <w:sz w:val="24"/>
+        </w:rPr>
+        <w:t>DependencyUtilities.h</w:t>
+      </w:r>
+      <w:proofErr w:type="spellEnd"/>
+      <w:r>
+        <w:rPr>
+          <w:b/>
+          <w:sz w:val="24"/>
+        </w:rPr>
+        <w:t>)</w:t>
       </w:r>
       <w:r>
         <w:rPr>
@@ -265,11 +327,19 @@
           <w:sz w:val="24"/>
         </w:rPr>
       </w:pPr>
-      <w:r>
-        <w:rPr>
-          <w:sz w:val="24"/>
-        </w:rPr>
-        <w:t>struct Dependency: holds key, timestamp and datacenter ID</w:t>
+      <w:proofErr w:type="spellStart"/>
+      <w:r>
+        <w:rPr>
+          <w:sz w:val="24"/>
+        </w:rPr>
+        <w:t>struct</w:t>
+      </w:r>
+      <w:proofErr w:type="spellEnd"/>
+      <w:r>
+        <w:rPr>
+          <w:sz w:val="24"/>
+        </w:rPr>
+        <w:t xml:space="preserve"> Dependency: holds key, timestamp and datacenter ID</w:t>
       </w:r>
     </w:p>
     <w:p>
@@ -283,11 +353,19 @@
           <w:sz w:val="24"/>
         </w:rPr>
       </w:pPr>
-      <w:r>
-        <w:rPr>
-          <w:sz w:val="24"/>
-        </w:rPr>
-        <w:t>struct Operation: holds key, new data, and datacenter ID</w:t>
+      <w:proofErr w:type="spellStart"/>
+      <w:r>
+        <w:rPr>
+          <w:sz w:val="24"/>
+        </w:rPr>
+        <w:t>struct</w:t>
+      </w:r>
+      <w:proofErr w:type="spellEnd"/>
+      <w:r>
+        <w:rPr>
+          <w:sz w:val="24"/>
+        </w:rPr>
+        <w:t xml:space="preserve"> Operation: holds key, new data, and datacenter ID</w:t>
       </w:r>
     </w:p>
     <w:p>
@@ -301,11 +379,33 @@
           <w:sz w:val="24"/>
         </w:rPr>
       </w:pPr>
-      <w:r>
-        <w:rPr>
-          <w:sz w:val="24"/>
-        </w:rPr>
-        <w:t>struct DependencyList: holds list of dependencies, number of dependencies and the operation to execute if the dependency check satisfies</w:t>
+      <w:proofErr w:type="spellStart"/>
+      <w:r>
+        <w:rPr>
+          <w:sz w:val="24"/>
+        </w:rPr>
+        <w:t>struct</w:t>
+      </w:r>
+      <w:proofErr w:type="spellEnd"/>
+      <w:r>
+        <w:rPr>
+          <w:sz w:val="24"/>
+        </w:rPr>
+        <w:t xml:space="preserve"> </w:t>
+      </w:r>
+      <w:proofErr w:type="spellStart"/>
+      <w:r>
+        <w:rPr>
+          <w:sz w:val="24"/>
+        </w:rPr>
+        <w:t>DependencyList</w:t>
+      </w:r>
+      <w:proofErr w:type="spellEnd"/>
+      <w:r>
+        <w:rPr>
+          <w:sz w:val="24"/>
+        </w:rPr>
+        <w:t>: holds list of dependencies, number of dependencies and the operation to execute if the dependency check satisfies</w:t>
       </w:r>
     </w:p>
     <w:p>
@@ -323,8 +423,16 @@
         <w:rPr>
           <w:sz w:val="24"/>
         </w:rPr>
-        <w:t>Pending queue is a list of DependencyList</w:t>
-      </w:r>
+        <w:t xml:space="preserve">Pending queue is a list of </w:t>
+      </w:r>
+      <w:proofErr w:type="spellStart"/>
+      <w:r>
+        <w:rPr>
+          <w:sz w:val="24"/>
+        </w:rPr>
+        <w:t>DependencyList</w:t>
+      </w:r>
+      <w:proofErr w:type="spellEnd"/>
     </w:p>
     <w:p>
       <w:pPr>
@@ -373,12 +481,14 @@
           <w:sz w:val="24"/>
         </w:rPr>
       </w:pPr>
+      <w:proofErr w:type="spellStart"/>
       <w:r>
         <w:rPr>
           <w:sz w:val="24"/>
         </w:rPr>
         <w:t>initializeSockets</w:t>
       </w:r>
+      <w:proofErr w:type="spellEnd"/>
       <w:r>
         <w:rPr>
           <w:sz w:val="24"/>
@@ -403,12 +513,14 @@
           <w:sz w:val="24"/>
         </w:rPr>
       </w:pPr>
+      <w:proofErr w:type="spellStart"/>
       <w:r>
         <w:rPr>
           <w:sz w:val="24"/>
         </w:rPr>
         <w:t>initMulticastSocket</w:t>
       </w:r>
+      <w:proofErr w:type="spellEnd"/>
       <w:r>
         <w:rPr>
           <w:sz w:val="24"/>
@@ -433,12 +545,14 @@
           <w:sz w:val="24"/>
         </w:rPr>
       </w:pPr>
+      <w:proofErr w:type="spellStart"/>
       <w:r>
         <w:rPr>
           <w:sz w:val="24"/>
         </w:rPr>
         <w:t>readFromDataStore</w:t>
       </w:r>
+      <w:proofErr w:type="spellEnd"/>
       <w:r>
         <w:rPr>
           <w:sz w:val="24"/>
@@ -463,12 +577,14 @@
           <w:sz w:val="24"/>
         </w:rPr>
       </w:pPr>
+      <w:proofErr w:type="spellStart"/>
       <w:r>
         <w:rPr>
           <w:sz w:val="24"/>
         </w:rPr>
         <w:t>writeToDataStore</w:t>
       </w:r>
+      <w:proofErr w:type="spellEnd"/>
       <w:r>
         <w:rPr>
           <w:sz w:val="24"/>
@@ -479,19 +595,7 @@
         <w:rPr>
           <w:sz w:val="24"/>
         </w:rPr>
-        <w:t xml:space="preserve"> writes</w:t>
-      </w:r>
-      <w:r>
-        <w:rPr>
-          <w:sz w:val="24"/>
-        </w:rPr>
-        <w:t xml:space="preserve"> data corresponding to a given key</w:t>
-      </w:r>
-      <w:r>
-        <w:rPr>
-          <w:sz w:val="24"/>
-        </w:rPr>
-        <w:t xml:space="preserve"> to the database</w:t>
+        <w:t xml:space="preserve"> writes data corresponding to a given key to the database</w:t>
       </w:r>
     </w:p>
     <w:p>
@@ -505,12 +609,14 @@
           <w:sz w:val="24"/>
         </w:rPr>
       </w:pPr>
+      <w:proofErr w:type="spellStart"/>
       <w:r>
         <w:rPr>
           <w:sz w:val="24"/>
         </w:rPr>
         <w:t>sendReplicatedWrite</w:t>
       </w:r>
+      <w:proofErr w:type="spellEnd"/>
       <w:r>
         <w:rPr>
           <w:sz w:val="24"/>
@@ -535,12 +641,14 @@
           <w:sz w:val="24"/>
         </w:rPr>
       </w:pPr>
+      <w:proofErr w:type="spellStart"/>
       <w:r>
         <w:rPr>
           <w:sz w:val="24"/>
         </w:rPr>
         <w:t>messageHandler</w:t>
       </w:r>
+      <w:proofErr w:type="spellEnd"/>
       <w:r>
         <w:rPr>
           <w:sz w:val="24"/>
@@ -661,11 +769,19 @@
           <w:sz w:val="24"/>
         </w:rPr>
       </w:pPr>
-      <w:r>
-        <w:rPr>
-          <w:sz w:val="24"/>
-        </w:rPr>
-        <w:t>appendClientDependencyList() – creates or appends dependency list of a particular client</w:t>
+      <w:proofErr w:type="spellStart"/>
+      <w:r>
+        <w:rPr>
+          <w:sz w:val="24"/>
+        </w:rPr>
+        <w:t>appendClientDependencyList</w:t>
+      </w:r>
+      <w:proofErr w:type="spellEnd"/>
+      <w:r>
+        <w:rPr>
+          <w:sz w:val="24"/>
+        </w:rPr>
+        <w:t>() – creates or appends dependency list of a particular client</w:t>
       </w:r>
     </w:p>
     <w:p>
@@ -679,11 +795,19 @@
           <w:sz w:val="24"/>
         </w:rPr>
       </w:pPr>
-      <w:r>
-        <w:rPr>
-          <w:sz w:val="24"/>
-        </w:rPr>
-        <w:t>clearDependencyList()</w:t>
+      <w:proofErr w:type="spellStart"/>
+      <w:r>
+        <w:rPr>
+          <w:sz w:val="24"/>
+        </w:rPr>
+        <w:t>clearDependencyList</w:t>
+      </w:r>
+      <w:proofErr w:type="spellEnd"/>
+      <w:r>
+        <w:rPr>
+          <w:sz w:val="24"/>
+        </w:rPr>
+        <w:t>()</w:t>
       </w:r>
       <w:r>
         <w:rPr>
@@ -703,11 +827,19 @@
           <w:sz w:val="24"/>
         </w:rPr>
       </w:pPr>
-      <w:r>
-        <w:rPr>
-          <w:sz w:val="24"/>
-        </w:rPr>
-        <w:t>checkDependency()</w:t>
+      <w:proofErr w:type="spellStart"/>
+      <w:r>
+        <w:rPr>
+          <w:sz w:val="24"/>
+        </w:rPr>
+        <w:t>checkDependency</w:t>
+      </w:r>
+      <w:proofErr w:type="spellEnd"/>
+      <w:r>
+        <w:rPr>
+          <w:sz w:val="24"/>
+        </w:rPr>
+        <w:t>()</w:t>
       </w:r>
       <w:r>
         <w:rPr>
@@ -727,6 +859,7 @@
           <w:sz w:val="24"/>
         </w:rPr>
       </w:pPr>
+      <w:proofErr w:type="spellStart"/>
       <w:r>
         <w:rPr>
           <w:sz w:val="24"/>
@@ -734,6 +867,7 @@
         <w:lastRenderedPageBreak/>
         <w:t>appendPendingQueue</w:t>
       </w:r>
+      <w:proofErr w:type="spellEnd"/>
       <w:r>
         <w:rPr>
           <w:sz w:val="24"/>
@@ -764,11 +898,19 @@
           <w:sz w:val="24"/>
         </w:rPr>
       </w:pPr>
-      <w:r>
-        <w:rPr>
-          <w:sz w:val="24"/>
-        </w:rPr>
-        <w:t xml:space="preserve">removerFromPendingQueue() – </w:t>
+      <w:proofErr w:type="spellStart"/>
+      <w:r>
+        <w:rPr>
+          <w:sz w:val="24"/>
+        </w:rPr>
+        <w:t>removerFromPendingQueue</w:t>
+      </w:r>
+      <w:proofErr w:type="spellEnd"/>
+      <w:r>
+        <w:rPr>
+          <w:sz w:val="24"/>
+        </w:rPr>
+        <w:t xml:space="preserve">() – </w:t>
       </w:r>
       <w:r>
         <w:rPr>
@@ -797,14 +939,7 @@
           <w:b/>
           <w:sz w:val="24"/>
         </w:rPr>
-        <w:t>Client</w:t>
-      </w:r>
-      <w:r>
-        <w:rPr>
-          <w:b/>
-          <w:sz w:val="24"/>
-        </w:rPr>
-        <w:t xml:space="preserve"> F</w:t>
+        <w:t>Client F</w:t>
       </w:r>
       <w:r>
         <w:rPr>
@@ -832,11 +967,19 @@
           <w:sz w:val="24"/>
         </w:rPr>
       </w:pPr>
-      <w:r>
-        <w:rPr>
-          <w:sz w:val="24"/>
-        </w:rPr>
-        <w:t>sendWriteRequest() – sends write request to the connected datacenter</w:t>
+      <w:proofErr w:type="spellStart"/>
+      <w:r>
+        <w:rPr>
+          <w:sz w:val="24"/>
+        </w:rPr>
+        <w:t>sendWriteRequest</w:t>
+      </w:r>
+      <w:proofErr w:type="spellEnd"/>
+      <w:r>
+        <w:rPr>
+          <w:sz w:val="24"/>
+        </w:rPr>
+        <w:t>() – sends write request to the connected datacenter</w:t>
       </w:r>
     </w:p>
     <w:p>
@@ -850,11 +993,19 @@
           <w:sz w:val="24"/>
         </w:rPr>
       </w:pPr>
-      <w:r>
-        <w:rPr>
-          <w:sz w:val="24"/>
-        </w:rPr>
-        <w:t>sendReadequestRequest() – sends read request to the connected datacenter</w:t>
+      <w:proofErr w:type="spellStart"/>
+      <w:r>
+        <w:rPr>
+          <w:sz w:val="24"/>
+        </w:rPr>
+        <w:t>sendReadequestRequest</w:t>
+      </w:r>
+      <w:proofErr w:type="spellEnd"/>
+      <w:r>
+        <w:rPr>
+          <w:sz w:val="24"/>
+        </w:rPr>
+        <w:t>() – sends read request to the connected datacenter</w:t>
       </w:r>
     </w:p>
     <w:p>
@@ -868,11 +1019,19 @@
           <w:sz w:val="24"/>
         </w:rPr>
       </w:pPr>
-      <w:r>
-        <w:rPr>
-          <w:sz w:val="24"/>
-        </w:rPr>
-        <w:t>initializeSocket() – creates the socket and also establishes a connection to the datacenter</w:t>
+      <w:proofErr w:type="spellStart"/>
+      <w:r>
+        <w:rPr>
+          <w:sz w:val="24"/>
+        </w:rPr>
+        <w:t>initializeSocket</w:t>
+      </w:r>
+      <w:proofErr w:type="spellEnd"/>
+      <w:r>
+        <w:rPr>
+          <w:sz w:val="24"/>
+        </w:rPr>
+        <w:t>() – creates the socket and also establishes a connection to the datacenter</w:t>
       </w:r>
     </w:p>
     <w:p>
@@ -899,49 +1058,284 @@
     </w:p>
     <w:p>
       <w:pPr>
-        <w:rPr>
-          <w:sz w:val="24"/>
-        </w:rPr>
-      </w:pPr>
-    </w:p>
-    <w:p>
-      <w:pPr>
-        <w:rPr>
-          <w:b/>
-          <w:sz w:val="24"/>
-        </w:rPr>
-      </w:pPr>
-      <w:r>
-        <w:rPr>
-          <w:b/>
-          <w:sz w:val="24"/>
-        </w:rPr>
-        <w:t>What is working?</w:t>
-      </w:r>
-    </w:p>
-    <w:p>
-      <w:pPr>
-        <w:rPr>
-          <w:sz w:val="24"/>
-        </w:rPr>
-      </w:pPr>
-    </w:p>
-    <w:p>
-      <w:pPr>
-        <w:rPr>
-          <w:b/>
-          <w:sz w:val="24"/>
-        </w:rPr>
-      </w:pPr>
-      <w:r>
-        <w:rPr>
-          <w:b/>
-          <w:sz w:val="24"/>
-        </w:rPr>
-        <w:t>Compiling and executing</w:t>
+        <w:pStyle w:val="ListParagraph"/>
+        <w:numPr>
+          <w:ilvl w:val="0"/>
+          <w:numId w:val="6"/>
+        </w:numPr>
+        <w:rPr>
+          <w:sz w:val="24"/>
+        </w:rPr>
+      </w:pPr>
+      <w:r>
+        <w:rPr>
+          <w:sz w:val="24"/>
+        </w:rPr>
+        <w:t>D</w:t>
+      </w:r>
+      <w:r>
+        <w:rPr>
+          <w:sz w:val="24"/>
+        </w:rPr>
+        <w:t>atacenters listen on their fixed ports waiting for connections and messages.</w:t>
+      </w:r>
+    </w:p>
+    <w:p>
+      <w:pPr>
+        <w:pStyle w:val="ListParagraph"/>
+        <w:numPr>
+          <w:ilvl w:val="0"/>
+          <w:numId w:val="6"/>
+        </w:numPr>
+        <w:rPr>
+          <w:sz w:val="24"/>
+        </w:rPr>
+      </w:pPr>
+      <w:r>
+        <w:rPr>
+          <w:sz w:val="24"/>
+        </w:rPr>
+        <w:t>A client connects to one of the datacenters (let’s say DC1)</w:t>
+      </w:r>
+      <w:r>
+        <w:rPr>
+          <w:sz w:val="24"/>
+        </w:rPr>
+        <w:t xml:space="preserve"> to </w:t>
+      </w:r>
+      <w:r>
+        <w:rPr>
+          <w:sz w:val="24"/>
+        </w:rPr>
+        <w:t>read/</w:t>
+      </w:r>
+      <w:r>
+        <w:rPr>
+          <w:sz w:val="24"/>
+        </w:rPr>
+        <w:t>write.</w:t>
+      </w:r>
+    </w:p>
+    <w:p>
+      <w:pPr>
+        <w:pStyle w:val="ListParagraph"/>
+        <w:numPr>
+          <w:ilvl w:val="0"/>
+          <w:numId w:val="6"/>
+        </w:numPr>
+        <w:rPr>
+          <w:sz w:val="24"/>
+        </w:rPr>
+      </w:pPr>
+      <w:r>
+        <w:rPr>
+          <w:sz w:val="24"/>
+        </w:rPr>
+        <w:t xml:space="preserve">If it’s a write request, </w:t>
+      </w:r>
+      <w:r>
+        <w:rPr>
+          <w:sz w:val="24"/>
+        </w:rPr>
+        <w:t>DC1</w:t>
+      </w:r>
+      <w:r>
+        <w:rPr>
+          <w:sz w:val="24"/>
+        </w:rPr>
+        <w:t xml:space="preserve"> updates its local time</w:t>
+      </w:r>
+      <w:r>
+        <w:rPr>
+          <w:sz w:val="24"/>
+        </w:rPr>
+        <w:t>, commits the operation</w:t>
+      </w:r>
+      <w:r>
+        <w:rPr>
+          <w:sz w:val="24"/>
+        </w:rPr>
+        <w:t>,</w:t>
+      </w:r>
+      <w:r>
+        <w:rPr>
+          <w:sz w:val="24"/>
+        </w:rPr>
+        <w:t xml:space="preserve"> creates an empty dependency list of the client and sends replicated write requests with the current dependency list of that client to all the other datacenters.</w:t>
+      </w:r>
+    </w:p>
+    <w:p>
+      <w:pPr>
+        <w:pStyle w:val="ListParagraph"/>
+        <w:numPr>
+          <w:ilvl w:val="0"/>
+          <w:numId w:val="6"/>
+        </w:numPr>
+        <w:rPr>
+          <w:sz w:val="24"/>
+        </w:rPr>
+      </w:pPr>
+      <w:r>
+        <w:rPr>
+          <w:sz w:val="24"/>
+        </w:rPr>
+        <w:t>After that DC1 update</w:t>
+      </w:r>
+      <w:r>
+        <w:rPr>
+          <w:sz w:val="24"/>
+        </w:rPr>
+        <w:t>s</w:t>
+      </w:r>
+      <w:r>
+        <w:rPr>
+          <w:sz w:val="24"/>
+        </w:rPr>
+        <w:t xml:space="preserve"> the dependency list of</w:t>
+      </w:r>
+      <w:r>
+        <w:rPr>
+          <w:sz w:val="24"/>
+        </w:rPr>
+        <w:t xml:space="preserve"> that client with the recent write.</w:t>
+      </w:r>
+    </w:p>
+    <w:p>
+      <w:pPr>
+        <w:pStyle w:val="ListParagraph"/>
+        <w:numPr>
+          <w:ilvl w:val="0"/>
+          <w:numId w:val="6"/>
+        </w:numPr>
+        <w:rPr>
+          <w:sz w:val="24"/>
+        </w:rPr>
+      </w:pPr>
+      <w:r>
+        <w:rPr>
+          <w:sz w:val="24"/>
+        </w:rPr>
+        <w:t>Other datacenters on receiving the replicated write perform a dependency check, if it passes that operation is committed to the database</w:t>
+      </w:r>
+      <w:r>
+        <w:rPr>
+          <w:sz w:val="24"/>
+        </w:rPr>
+        <w:t xml:space="preserve"> (local clock is updated),</w:t>
+      </w:r>
+      <w:r>
+        <w:rPr>
+          <w:sz w:val="24"/>
+        </w:rPr>
+        <w:t xml:space="preserve"> and the datacenter issues a dependency check on all the operations in t</w:t>
+      </w:r>
+      <w:r>
+        <w:rPr>
+          <w:sz w:val="24"/>
+        </w:rPr>
+        <w:t>he pending queue, otherwise</w:t>
+      </w:r>
+      <w:r>
+        <w:rPr>
+          <w:sz w:val="24"/>
+        </w:rPr>
+        <w:t xml:space="preserve"> that operation</w:t>
+      </w:r>
+      <w:r>
+        <w:rPr>
+          <w:sz w:val="24"/>
+        </w:rPr>
+        <w:t>,</w:t>
+      </w:r>
+      <w:r>
+        <w:rPr>
+          <w:sz w:val="24"/>
+        </w:rPr>
+        <w:t xml:space="preserve"> with its dependency list</w:t>
+      </w:r>
+      <w:r>
+        <w:rPr>
+          <w:sz w:val="24"/>
+        </w:rPr>
+        <w:t>,</w:t>
+      </w:r>
+      <w:r>
+        <w:rPr>
+          <w:sz w:val="24"/>
+        </w:rPr>
+        <w:t xml:space="preserve"> is added to the pending queue to be serviced later.</w:t>
+      </w:r>
+    </w:p>
+    <w:p>
+      <w:pPr>
+        <w:pStyle w:val="ListParagraph"/>
+        <w:numPr>
+          <w:ilvl w:val="0"/>
+          <w:numId w:val="6"/>
+        </w:numPr>
+        <w:rPr>
+          <w:sz w:val="24"/>
+        </w:rPr>
+      </w:pPr>
+      <w:r>
+        <w:rPr>
+          <w:sz w:val="24"/>
+        </w:rPr>
+        <w:t>If it’s a read request, DC1 updates the dependency list of that client and send a reply message with the data of the requested key.</w:t>
       </w:r>
       <w:bookmarkStart w:id="0" w:name="_GoBack"/>
       <w:bookmarkEnd w:id="0"/>
+    </w:p>
+    <w:p>
+      <w:pPr>
+        <w:rPr>
+          <w:sz w:val="24"/>
+        </w:rPr>
+      </w:pPr>
+    </w:p>
+    <w:p>
+      <w:pPr>
+        <w:rPr>
+          <w:b/>
+          <w:sz w:val="24"/>
+        </w:rPr>
+      </w:pPr>
+      <w:r>
+        <w:rPr>
+          <w:b/>
+          <w:sz w:val="24"/>
+        </w:rPr>
+        <w:t>What is working?</w:t>
+      </w:r>
+    </w:p>
+    <w:p>
+      <w:pPr>
+        <w:rPr>
+          <w:sz w:val="24"/>
+        </w:rPr>
+      </w:pPr>
+    </w:p>
+    <w:p>
+      <w:pPr>
+        <w:rPr>
+          <w:sz w:val="24"/>
+        </w:rPr>
+      </w:pPr>
+    </w:p>
+    <w:p>
+      <w:pPr>
+        <w:rPr>
+          <w:b/>
+          <w:sz w:val="24"/>
+        </w:rPr>
+      </w:pPr>
+      <w:r>
+        <w:rPr>
+          <w:b/>
+          <w:sz w:val="24"/>
+        </w:rPr>
+        <w:t>Compiling and executing</w:t>
+      </w:r>
       <w:r>
         <w:rPr>
           <w:b/>
@@ -1083,6 +1477,119 @@
     </w:lvl>
   </w:abstractNum>
   <w:abstractNum w:abstractNumId="1">
+    <w:nsid w:val="09831782"/>
+    <w:multiLevelType w:val="hybridMultilevel"/>
+    <w:tmpl w:val="100CF654"/>
+    <w:lvl w:ilvl="0" w:tplc="40090001">
+      <w:start w:val="1"/>
+      <w:numFmt w:val="bullet"/>
+      <w:lvlText w:val=""/>
+      <w:lvlJc w:val="left"/>
+      <w:pPr>
+        <w:ind w:left="720" w:hanging="360"/>
+      </w:pPr>
+      <w:rPr>
+        <w:rFonts w:ascii="Symbol" w:hAnsi="Symbol" w:hint="default"/>
+      </w:rPr>
+    </w:lvl>
+    <w:lvl w:ilvl="1" w:tplc="40090003" w:tentative="1">
+      <w:start w:val="1"/>
+      <w:numFmt w:val="bullet"/>
+      <w:lvlText w:val="o"/>
+      <w:lvlJc w:val="left"/>
+      <w:pPr>
+        <w:ind w:left="1440" w:hanging="360"/>
+      </w:pPr>
+      <w:rPr>
+        <w:rFonts w:ascii="Courier New" w:hAnsi="Courier New" w:cs="Courier New" w:hint="default"/>
+      </w:rPr>
+    </w:lvl>
+    <w:lvl w:ilvl="2" w:tplc="40090005" w:tentative="1">
+      <w:start w:val="1"/>
+      <w:numFmt w:val="bullet"/>
+      <w:lvlText w:val=""/>
+      <w:lvlJc w:val="left"/>
+      <w:pPr>
+        <w:ind w:left="2160" w:hanging="360"/>
+      </w:pPr>
+      <w:rPr>
+        <w:rFonts w:ascii="Wingdings" w:hAnsi="Wingdings" w:hint="default"/>
+      </w:rPr>
+    </w:lvl>
+    <w:lvl w:ilvl="3" w:tplc="40090001" w:tentative="1">
+      <w:start w:val="1"/>
+      <w:numFmt w:val="bullet"/>
+      <w:lvlText w:val=""/>
+      <w:lvlJc w:val="left"/>
+      <w:pPr>
+        <w:ind w:left="2880" w:hanging="360"/>
+      </w:pPr>
+      <w:rPr>
+        <w:rFonts w:ascii="Symbol" w:hAnsi="Symbol" w:hint="default"/>
+      </w:rPr>
+    </w:lvl>
+    <w:lvl w:ilvl="4" w:tplc="40090003" w:tentative="1">
+      <w:start w:val="1"/>
+      <w:numFmt w:val="bullet"/>
+      <w:lvlText w:val="o"/>
+      <w:lvlJc w:val="left"/>
+      <w:pPr>
+        <w:ind w:left="3600" w:hanging="360"/>
+      </w:pPr>
+      <w:rPr>
+        <w:rFonts w:ascii="Courier New" w:hAnsi="Courier New" w:cs="Courier New" w:hint="default"/>
+      </w:rPr>
+    </w:lvl>
+    <w:lvl w:ilvl="5" w:tplc="40090005" w:tentative="1">
+      <w:start w:val="1"/>
+      <w:numFmt w:val="bullet"/>
+      <w:lvlText w:val=""/>
+      <w:lvlJc w:val="left"/>
+      <w:pPr>
+        <w:ind w:left="4320" w:hanging="360"/>
+      </w:pPr>
+      <w:rPr>
+        <w:rFonts w:ascii="Wingdings" w:hAnsi="Wingdings" w:hint="default"/>
+      </w:rPr>
+    </w:lvl>
+    <w:lvl w:ilvl="6" w:tplc="40090001" w:tentative="1">
+      <w:start w:val="1"/>
+      <w:numFmt w:val="bullet"/>
+      <w:lvlText w:val=""/>
+      <w:lvlJc w:val="left"/>
+      <w:pPr>
+        <w:ind w:left="5040" w:hanging="360"/>
+      </w:pPr>
+      <w:rPr>
+        <w:rFonts w:ascii="Symbol" w:hAnsi="Symbol" w:hint="default"/>
+      </w:rPr>
+    </w:lvl>
+    <w:lvl w:ilvl="7" w:tplc="40090003" w:tentative="1">
+      <w:start w:val="1"/>
+      <w:numFmt w:val="bullet"/>
+      <w:lvlText w:val="o"/>
+      <w:lvlJc w:val="left"/>
+      <w:pPr>
+        <w:ind w:left="5760" w:hanging="360"/>
+      </w:pPr>
+      <w:rPr>
+        <w:rFonts w:ascii="Courier New" w:hAnsi="Courier New" w:cs="Courier New" w:hint="default"/>
+      </w:rPr>
+    </w:lvl>
+    <w:lvl w:ilvl="8" w:tplc="40090005" w:tentative="1">
+      <w:start w:val="1"/>
+      <w:numFmt w:val="bullet"/>
+      <w:lvlText w:val=""/>
+      <w:lvlJc w:val="left"/>
+      <w:pPr>
+        <w:ind w:left="6480" w:hanging="360"/>
+      </w:pPr>
+      <w:rPr>
+        <w:rFonts w:ascii="Wingdings" w:hAnsi="Wingdings" w:hint="default"/>
+      </w:rPr>
+    </w:lvl>
+  </w:abstractNum>
+  <w:abstractNum w:abstractNumId="2">
     <w:nsid w:val="290137CD"/>
     <w:multiLevelType w:val="hybridMultilevel"/>
     <w:tmpl w:val="8E1AFFC2"/>
@@ -1195,7 +1702,7 @@
       </w:rPr>
     </w:lvl>
   </w:abstractNum>
-  <w:abstractNum w:abstractNumId="2">
+  <w:abstractNum w:abstractNumId="3">
     <w:nsid w:val="47DE4F95"/>
     <w:multiLevelType w:val="hybridMultilevel"/>
     <w:tmpl w:val="5FF821A2"/>
@@ -1308,7 +1815,7 @@
       </w:rPr>
     </w:lvl>
   </w:abstractNum>
-  <w:abstractNum w:abstractNumId="3">
+  <w:abstractNum w:abstractNumId="4">
     <w:nsid w:val="5F01673E"/>
     <w:multiLevelType w:val="hybridMultilevel"/>
     <w:tmpl w:val="E842CE8A"/>
@@ -1421,7 +1928,7 @@
       </w:rPr>
     </w:lvl>
   </w:abstractNum>
-  <w:abstractNum w:abstractNumId="4">
+  <w:abstractNum w:abstractNumId="5">
     <w:nsid w:val="771772F8"/>
     <w:multiLevelType w:val="hybridMultilevel"/>
     <w:tmpl w:val="A69EA7B8"/>
@@ -1535,19 +2042,22 @@
     </w:lvl>
   </w:abstractNum>
   <w:num w:numId="1">
-    <w:abstractNumId w:val="3"/>
+    <w:abstractNumId w:val="4"/>
   </w:num>
   <w:num w:numId="2">
-    <w:abstractNumId w:val="2"/>
+    <w:abstractNumId w:val="3"/>
   </w:num>
   <w:num w:numId="3">
     <w:abstractNumId w:val="0"/>
   </w:num>
   <w:num w:numId="4">
-    <w:abstractNumId w:val="1"/>
+    <w:abstractNumId w:val="2"/>
   </w:num>
   <w:num w:numId="5">
-    <w:abstractNumId w:val="4"/>
+    <w:abstractNumId w:val="5"/>
+  </w:num>
+  <w:num w:numId="6">
+    <w:abstractNumId w:val="1"/>
   </w:num>
 </w:numbering>
 </file>

</xml_diff>